<commit_message>
blockscheme added, editing report
</commit_message>
<xml_diff>
--- a/Галько_Міла_ІП01_Лаб3.docx
+++ b/Галько_Міла_ІП01_Лаб3.docx
@@ -560,16 +560,7 @@
           <w:lang w:val="uk-UA"/>
         </w:rPr>
         <w:lastRenderedPageBreak/>
-        <w:t>Комп’ютерний практикум No</w:t>
-      </w:r>
-      <w:r>
-        <w:rPr>
-          <w:rFonts w:ascii="Times New Roman" w:hAnsi="Times New Roman" w:cs="Times New Roman"/>
-          <w:sz w:val="28"/>
-          <w:szCs w:val="28"/>
-          <w:lang w:val="uk-UA"/>
-        </w:rPr>
-        <w:t>3</w:t>
+        <w:t>Комп’ютерний практикум No3</w:t>
       </w:r>
     </w:p>
     <w:p>
@@ -663,6 +654,7 @@
       <w:r>
         <w:rPr>
           <w:rFonts w:ascii="Times New Roman" w:hAnsi="Times New Roman" w:cs="Times New Roman"/>
+          <w:noProof/>
           <w:sz w:val="28"/>
           <w:szCs w:val="28"/>
           <w:lang w:val="uk-UA"/>
@@ -5285,7 +5277,7 @@
         <w:spacing w:after="0" w:line="240" w:lineRule="auto"/>
         <w:rPr>
           <w:rFonts w:ascii="Courier New" w:hAnsi="Courier New" w:cs="Courier New"/>
-          <w:lang w:val="uk-UA"/>
+          <w:lang w:val="en-US"/>
         </w:rPr>
       </w:pPr>
       <w:r>
@@ -5295,534 +5287,6 @@
         </w:rPr>
         <w:t>END MAIN</w:t>
       </w:r>
-    </w:p>
-    <w:p>
-      <w:pPr>
-        <w:rPr>
-          <w:rFonts w:ascii="Times New Roman" w:hAnsi="Times New Roman" w:cs="Times New Roman"/>
-          <w:sz w:val="28"/>
-          <w:szCs w:val="28"/>
-          <w:lang w:val="uk-UA"/>
-        </w:rPr>
-      </w:pPr>
-    </w:p>
-    <w:p>
-      <w:pPr>
-        <w:rPr>
-          <w:rFonts w:ascii="Times New Roman" w:hAnsi="Times New Roman" w:cs="Times New Roman"/>
-          <w:sz w:val="28"/>
-          <w:szCs w:val="28"/>
-          <w:lang w:val="uk-UA"/>
-        </w:rPr>
-      </w:pPr>
-    </w:p>
-    <w:p>
-      <w:pPr>
-        <w:rPr>
-          <w:rFonts w:ascii="Times New Roman" w:hAnsi="Times New Roman" w:cs="Times New Roman"/>
-          <w:b/>
-          <w:bCs/>
-          <w:sz w:val="28"/>
-          <w:szCs w:val="28"/>
-          <w:lang w:val="uk-UA"/>
-        </w:rPr>
-      </w:pPr>
-      <w:r>
-        <w:rPr>
-          <w:rFonts w:ascii="Times New Roman" w:hAnsi="Times New Roman" w:cs="Times New Roman"/>
-          <w:b/>
-          <w:bCs/>
-          <w:sz w:val="28"/>
-          <w:szCs w:val="28"/>
-          <w:lang w:val="uk-UA"/>
-        </w:rPr>
-        <w:t>Вміст .</w:t>
-      </w:r>
-      <w:proofErr w:type="spellStart"/>
-      <w:r>
-        <w:rPr>
-          <w:rFonts w:ascii="Times New Roman" w:hAnsi="Times New Roman" w:cs="Times New Roman"/>
-          <w:b/>
-          <w:bCs/>
-          <w:sz w:val="28"/>
-          <w:szCs w:val="28"/>
-          <w:lang w:val="uk-UA"/>
-        </w:rPr>
-        <w:t>map</w:t>
-      </w:r>
-      <w:proofErr w:type="spellEnd"/>
-      <w:r>
-        <w:rPr>
-          <w:rFonts w:ascii="Times New Roman" w:hAnsi="Times New Roman" w:cs="Times New Roman"/>
-          <w:b/>
-          <w:bCs/>
-          <w:sz w:val="28"/>
-          <w:szCs w:val="28"/>
-          <w:lang w:val="uk-UA"/>
-        </w:rPr>
-        <w:t xml:space="preserve"> файлу:</w:t>
-      </w:r>
-    </w:p>
-    <w:p>
-      <w:pPr>
-        <w:autoSpaceDE w:val="0"/>
-        <w:autoSpaceDN w:val="0"/>
-        <w:adjustRightInd w:val="0"/>
-        <w:spacing w:after="0" w:line="240" w:lineRule="auto"/>
-        <w:rPr>
-          <w:rFonts w:ascii="Courier New" w:hAnsi="Courier New" w:cs="Courier New"/>
-          <w:lang w:val="uk-UA"/>
-        </w:rPr>
-      </w:pPr>
-      <w:r>
-        <w:rPr>
-          <w:rFonts w:ascii="Courier New" w:hAnsi="Courier New" w:cs="Courier New"/>
-          <w:lang w:val="uk-UA"/>
-        </w:rPr>
-        <w:t xml:space="preserve"> </w:t>
-      </w:r>
-      <w:proofErr w:type="spellStart"/>
-      <w:r>
-        <w:rPr>
-          <w:rFonts w:ascii="Courier New" w:hAnsi="Courier New" w:cs="Courier New"/>
-          <w:lang w:val="uk-UA"/>
-        </w:rPr>
-        <w:t>Start</w:t>
-      </w:r>
-      <w:proofErr w:type="spellEnd"/>
-      <w:r>
-        <w:rPr>
-          <w:rFonts w:ascii="Courier New" w:hAnsi="Courier New" w:cs="Courier New"/>
-          <w:lang w:val="uk-UA"/>
-        </w:rPr>
-        <w:t xml:space="preserve">  </w:t>
-      </w:r>
-      <w:proofErr w:type="spellStart"/>
-      <w:r>
-        <w:rPr>
-          <w:rFonts w:ascii="Courier New" w:hAnsi="Courier New" w:cs="Courier New"/>
-          <w:lang w:val="uk-UA"/>
-        </w:rPr>
-        <w:t>Stop</w:t>
-      </w:r>
-      <w:proofErr w:type="spellEnd"/>
-      <w:r>
-        <w:rPr>
-          <w:rFonts w:ascii="Courier New" w:hAnsi="Courier New" w:cs="Courier New"/>
-          <w:lang w:val="uk-UA"/>
-        </w:rPr>
-        <w:t xml:space="preserve">   </w:t>
-      </w:r>
-      <w:proofErr w:type="spellStart"/>
-      <w:r>
-        <w:rPr>
-          <w:rFonts w:ascii="Courier New" w:hAnsi="Courier New" w:cs="Courier New"/>
-          <w:lang w:val="uk-UA"/>
-        </w:rPr>
-        <w:t>Length</w:t>
-      </w:r>
-      <w:proofErr w:type="spellEnd"/>
-      <w:r>
-        <w:rPr>
-          <w:rFonts w:ascii="Courier New" w:hAnsi="Courier New" w:cs="Courier New"/>
-          <w:lang w:val="uk-UA"/>
-        </w:rPr>
-        <w:t xml:space="preserve"> </w:t>
-      </w:r>
-      <w:proofErr w:type="spellStart"/>
-      <w:r>
-        <w:rPr>
-          <w:rFonts w:ascii="Courier New" w:hAnsi="Courier New" w:cs="Courier New"/>
-          <w:lang w:val="uk-UA"/>
-        </w:rPr>
-        <w:t>Name</w:t>
-      </w:r>
-      <w:proofErr w:type="spellEnd"/>
-      <w:r>
-        <w:rPr>
-          <w:rFonts w:ascii="Courier New" w:hAnsi="Courier New" w:cs="Courier New"/>
-          <w:lang w:val="uk-UA"/>
-        </w:rPr>
-        <w:t xml:space="preserve">               </w:t>
-      </w:r>
-      <w:proofErr w:type="spellStart"/>
-      <w:r>
-        <w:rPr>
-          <w:rFonts w:ascii="Courier New" w:hAnsi="Courier New" w:cs="Courier New"/>
-          <w:lang w:val="uk-UA"/>
-        </w:rPr>
-        <w:t>Class</w:t>
-      </w:r>
-      <w:proofErr w:type="spellEnd"/>
-    </w:p>
-    <w:p>
-      <w:pPr>
-        <w:autoSpaceDE w:val="0"/>
-        <w:autoSpaceDN w:val="0"/>
-        <w:adjustRightInd w:val="0"/>
-        <w:spacing w:after="0" w:line="240" w:lineRule="auto"/>
-        <w:rPr>
-          <w:rFonts w:ascii="Courier New" w:hAnsi="Courier New" w:cs="Courier New"/>
-          <w:lang w:val="uk-UA"/>
-        </w:rPr>
-      </w:pPr>
-    </w:p>
-    <w:p>
-      <w:pPr>
-        <w:autoSpaceDE w:val="0"/>
-        <w:autoSpaceDN w:val="0"/>
-        <w:adjustRightInd w:val="0"/>
-        <w:spacing w:after="0" w:line="240" w:lineRule="auto"/>
-        <w:rPr>
-          <w:rFonts w:ascii="Courier New" w:hAnsi="Courier New" w:cs="Courier New"/>
-          <w:lang w:val="uk-UA"/>
-        </w:rPr>
-      </w:pPr>
-      <w:r>
-        <w:rPr>
-          <w:rFonts w:ascii="Courier New" w:hAnsi="Courier New" w:cs="Courier New"/>
-          <w:lang w:val="uk-UA"/>
-        </w:rPr>
-        <w:t xml:space="preserve"> 00000H 0003FH 00040H SSG                STACK</w:t>
-      </w:r>
-    </w:p>
-    <w:p>
-      <w:pPr>
-        <w:autoSpaceDE w:val="0"/>
-        <w:autoSpaceDN w:val="0"/>
-        <w:adjustRightInd w:val="0"/>
-        <w:spacing w:after="0" w:line="240" w:lineRule="auto"/>
-        <w:rPr>
-          <w:rFonts w:ascii="Courier New" w:hAnsi="Courier New" w:cs="Courier New"/>
-          <w:lang w:val="uk-UA"/>
-        </w:rPr>
-      </w:pPr>
-      <w:r>
-        <w:rPr>
-          <w:rFonts w:ascii="Courier New" w:hAnsi="Courier New" w:cs="Courier New"/>
-          <w:lang w:val="uk-UA"/>
-        </w:rPr>
-        <w:t xml:space="preserve"> 00040H 00089H 0004AH DSG                DATA</w:t>
-      </w:r>
-    </w:p>
-    <w:p>
-      <w:pPr>
-        <w:autoSpaceDE w:val="0"/>
-        <w:autoSpaceDN w:val="0"/>
-        <w:adjustRightInd w:val="0"/>
-        <w:spacing w:after="0" w:line="240" w:lineRule="auto"/>
-        <w:rPr>
-          <w:rFonts w:ascii="Courier New" w:hAnsi="Courier New" w:cs="Courier New"/>
-          <w:lang w:val="uk-UA"/>
-        </w:rPr>
-      </w:pPr>
-      <w:r>
-        <w:rPr>
-          <w:rFonts w:ascii="Courier New" w:hAnsi="Courier New" w:cs="Courier New"/>
-          <w:lang w:val="uk-UA"/>
-        </w:rPr>
-        <w:t xml:space="preserve"> 00090H 0022EH 0019FH CSG                CODE</w:t>
-      </w:r>
-    </w:p>
-    <w:p>
-      <w:pPr>
-        <w:autoSpaceDE w:val="0"/>
-        <w:autoSpaceDN w:val="0"/>
-        <w:adjustRightInd w:val="0"/>
-        <w:spacing w:after="0" w:line="240" w:lineRule="auto"/>
-        <w:rPr>
-          <w:rFonts w:ascii="Courier New" w:hAnsi="Courier New" w:cs="Courier New"/>
-          <w:lang w:val="uk-UA"/>
-        </w:rPr>
-      </w:pPr>
-    </w:p>
-    <w:p>
-      <w:pPr>
-        <w:autoSpaceDE w:val="0"/>
-        <w:autoSpaceDN w:val="0"/>
-        <w:adjustRightInd w:val="0"/>
-        <w:spacing w:after="0" w:line="240" w:lineRule="auto"/>
-        <w:rPr>
-          <w:rFonts w:ascii="Courier New" w:hAnsi="Courier New" w:cs="Courier New"/>
-          <w:lang w:val="uk-UA"/>
-        </w:rPr>
-      </w:pPr>
-      <w:r>
-        <w:rPr>
-          <w:rFonts w:ascii="Courier New" w:hAnsi="Courier New" w:cs="Courier New"/>
-          <w:lang w:val="uk-UA"/>
-        </w:rPr>
-        <w:t xml:space="preserve">  </w:t>
-      </w:r>
-      <w:proofErr w:type="spellStart"/>
-      <w:r>
-        <w:rPr>
-          <w:rFonts w:ascii="Courier New" w:hAnsi="Courier New" w:cs="Courier New"/>
-          <w:lang w:val="uk-UA"/>
-        </w:rPr>
-        <w:t>Address</w:t>
-      </w:r>
-      <w:proofErr w:type="spellEnd"/>
-      <w:r>
-        <w:rPr>
-          <w:rFonts w:ascii="Courier New" w:hAnsi="Courier New" w:cs="Courier New"/>
-          <w:lang w:val="uk-UA"/>
-        </w:rPr>
-        <w:t xml:space="preserve">         </w:t>
-      </w:r>
-      <w:proofErr w:type="spellStart"/>
-      <w:r>
-        <w:rPr>
-          <w:rFonts w:ascii="Courier New" w:hAnsi="Courier New" w:cs="Courier New"/>
-          <w:lang w:val="uk-UA"/>
-        </w:rPr>
-        <w:t>Publics</w:t>
-      </w:r>
-      <w:proofErr w:type="spellEnd"/>
-      <w:r>
-        <w:rPr>
-          <w:rFonts w:ascii="Courier New" w:hAnsi="Courier New" w:cs="Courier New"/>
-          <w:lang w:val="uk-UA"/>
-        </w:rPr>
-        <w:t xml:space="preserve"> </w:t>
-      </w:r>
-      <w:proofErr w:type="spellStart"/>
-      <w:r>
-        <w:rPr>
-          <w:rFonts w:ascii="Courier New" w:hAnsi="Courier New" w:cs="Courier New"/>
-          <w:lang w:val="uk-UA"/>
-        </w:rPr>
-        <w:t>by</w:t>
-      </w:r>
-      <w:proofErr w:type="spellEnd"/>
-      <w:r>
-        <w:rPr>
-          <w:rFonts w:ascii="Courier New" w:hAnsi="Courier New" w:cs="Courier New"/>
-          <w:lang w:val="uk-UA"/>
-        </w:rPr>
-        <w:t xml:space="preserve"> </w:t>
-      </w:r>
-      <w:proofErr w:type="spellStart"/>
-      <w:r>
-        <w:rPr>
-          <w:rFonts w:ascii="Courier New" w:hAnsi="Courier New" w:cs="Courier New"/>
-          <w:lang w:val="uk-UA"/>
-        </w:rPr>
-        <w:t>Name</w:t>
-      </w:r>
-      <w:proofErr w:type="spellEnd"/>
-    </w:p>
-    <w:p>
-      <w:pPr>
-        <w:autoSpaceDE w:val="0"/>
-        <w:autoSpaceDN w:val="0"/>
-        <w:adjustRightInd w:val="0"/>
-        <w:spacing w:after="0" w:line="240" w:lineRule="auto"/>
-        <w:rPr>
-          <w:rFonts w:ascii="Courier New" w:hAnsi="Courier New" w:cs="Courier New"/>
-          <w:lang w:val="uk-UA"/>
-        </w:rPr>
-      </w:pPr>
-    </w:p>
-    <w:p>
-      <w:pPr>
-        <w:autoSpaceDE w:val="0"/>
-        <w:autoSpaceDN w:val="0"/>
-        <w:adjustRightInd w:val="0"/>
-        <w:spacing w:after="0" w:line="240" w:lineRule="auto"/>
-        <w:rPr>
-          <w:rFonts w:ascii="Courier New" w:hAnsi="Courier New" w:cs="Courier New"/>
-          <w:lang w:val="uk-UA"/>
-        </w:rPr>
-      </w:pPr>
-    </w:p>
-    <w:p>
-      <w:pPr>
-        <w:autoSpaceDE w:val="0"/>
-        <w:autoSpaceDN w:val="0"/>
-        <w:adjustRightInd w:val="0"/>
-        <w:spacing w:after="0" w:line="240" w:lineRule="auto"/>
-        <w:rPr>
-          <w:rFonts w:ascii="Courier New" w:hAnsi="Courier New" w:cs="Courier New"/>
-          <w:lang w:val="uk-UA"/>
-        </w:rPr>
-      </w:pPr>
-      <w:r>
-        <w:rPr>
-          <w:rFonts w:ascii="Courier New" w:hAnsi="Courier New" w:cs="Courier New"/>
-          <w:lang w:val="uk-UA"/>
-        </w:rPr>
-        <w:t xml:space="preserve">  </w:t>
-      </w:r>
-      <w:proofErr w:type="spellStart"/>
-      <w:r>
-        <w:rPr>
-          <w:rFonts w:ascii="Courier New" w:hAnsi="Courier New" w:cs="Courier New"/>
-          <w:lang w:val="uk-UA"/>
-        </w:rPr>
-        <w:t>Address</w:t>
-      </w:r>
-      <w:proofErr w:type="spellEnd"/>
-      <w:r>
-        <w:rPr>
-          <w:rFonts w:ascii="Courier New" w:hAnsi="Courier New" w:cs="Courier New"/>
-          <w:lang w:val="uk-UA"/>
-        </w:rPr>
-        <w:t xml:space="preserve">         </w:t>
-      </w:r>
-      <w:proofErr w:type="spellStart"/>
-      <w:r>
-        <w:rPr>
-          <w:rFonts w:ascii="Courier New" w:hAnsi="Courier New" w:cs="Courier New"/>
-          <w:lang w:val="uk-UA"/>
-        </w:rPr>
-        <w:t>Publics</w:t>
-      </w:r>
-      <w:proofErr w:type="spellEnd"/>
-      <w:r>
-        <w:rPr>
-          <w:rFonts w:ascii="Courier New" w:hAnsi="Courier New" w:cs="Courier New"/>
-          <w:lang w:val="uk-UA"/>
-        </w:rPr>
-        <w:t xml:space="preserve"> </w:t>
-      </w:r>
-      <w:proofErr w:type="spellStart"/>
-      <w:r>
-        <w:rPr>
-          <w:rFonts w:ascii="Courier New" w:hAnsi="Courier New" w:cs="Courier New"/>
-          <w:lang w:val="uk-UA"/>
-        </w:rPr>
-        <w:t>by</w:t>
-      </w:r>
-      <w:proofErr w:type="spellEnd"/>
-      <w:r>
-        <w:rPr>
-          <w:rFonts w:ascii="Courier New" w:hAnsi="Courier New" w:cs="Courier New"/>
-          <w:lang w:val="uk-UA"/>
-        </w:rPr>
-        <w:t xml:space="preserve"> </w:t>
-      </w:r>
-      <w:proofErr w:type="spellStart"/>
-      <w:r>
-        <w:rPr>
-          <w:rFonts w:ascii="Courier New" w:hAnsi="Courier New" w:cs="Courier New"/>
-          <w:lang w:val="uk-UA"/>
-        </w:rPr>
-        <w:t>Value</w:t>
-      </w:r>
-      <w:proofErr w:type="spellEnd"/>
-    </w:p>
-    <w:p>
-      <w:pPr>
-        <w:autoSpaceDE w:val="0"/>
-        <w:autoSpaceDN w:val="0"/>
-        <w:adjustRightInd w:val="0"/>
-        <w:spacing w:after="0" w:line="240" w:lineRule="auto"/>
-        <w:rPr>
-          <w:rFonts w:ascii="Courier New" w:hAnsi="Courier New" w:cs="Courier New"/>
-          <w:lang w:val="uk-UA"/>
-        </w:rPr>
-      </w:pPr>
-    </w:p>
-    <w:p>
-      <w:pPr>
-        <w:autoSpaceDE w:val="0"/>
-        <w:autoSpaceDN w:val="0"/>
-        <w:adjustRightInd w:val="0"/>
-        <w:spacing w:after="0" w:line="240" w:lineRule="auto"/>
-        <w:rPr>
-          <w:rFonts w:ascii="Courier New" w:hAnsi="Courier New" w:cs="Courier New"/>
-          <w:lang w:val="uk-UA"/>
-        </w:rPr>
-      </w:pPr>
-    </w:p>
-    <w:p>
-      <w:pPr>
-        <w:autoSpaceDE w:val="0"/>
-        <w:autoSpaceDN w:val="0"/>
-        <w:adjustRightInd w:val="0"/>
-        <w:spacing w:after="0" w:line="240" w:lineRule="auto"/>
-        <w:rPr>
-          <w:rFonts w:ascii="Courier New" w:hAnsi="Courier New" w:cs="Courier New"/>
-          <w:lang w:val="uk-UA"/>
-        </w:rPr>
-      </w:pPr>
-      <w:proofErr w:type="spellStart"/>
-      <w:r>
-        <w:rPr>
-          <w:rFonts w:ascii="Courier New" w:hAnsi="Courier New" w:cs="Courier New"/>
-          <w:lang w:val="uk-UA"/>
-        </w:rPr>
-        <w:t>Program</w:t>
-      </w:r>
-      <w:proofErr w:type="spellEnd"/>
-      <w:r>
-        <w:rPr>
-          <w:rFonts w:ascii="Courier New" w:hAnsi="Courier New" w:cs="Courier New"/>
-          <w:lang w:val="uk-UA"/>
-        </w:rPr>
-        <w:t xml:space="preserve"> </w:t>
-      </w:r>
-      <w:proofErr w:type="spellStart"/>
-      <w:r>
-        <w:rPr>
-          <w:rFonts w:ascii="Courier New" w:hAnsi="Courier New" w:cs="Courier New"/>
-          <w:lang w:val="uk-UA"/>
-        </w:rPr>
-        <w:t>entry</w:t>
-      </w:r>
-      <w:proofErr w:type="spellEnd"/>
-      <w:r>
-        <w:rPr>
-          <w:rFonts w:ascii="Courier New" w:hAnsi="Courier New" w:cs="Courier New"/>
-          <w:lang w:val="uk-UA"/>
-        </w:rPr>
-        <w:t xml:space="preserve"> </w:t>
-      </w:r>
-      <w:proofErr w:type="spellStart"/>
-      <w:r>
-        <w:rPr>
-          <w:rFonts w:ascii="Courier New" w:hAnsi="Courier New" w:cs="Courier New"/>
-          <w:lang w:val="uk-UA"/>
-        </w:rPr>
-        <w:t>point</w:t>
-      </w:r>
-      <w:proofErr w:type="spellEnd"/>
-      <w:r>
-        <w:rPr>
-          <w:rFonts w:ascii="Courier New" w:hAnsi="Courier New" w:cs="Courier New"/>
-          <w:lang w:val="uk-UA"/>
-        </w:rPr>
-        <w:t xml:space="preserve"> </w:t>
-      </w:r>
-      <w:proofErr w:type="spellStart"/>
-      <w:r>
-        <w:rPr>
-          <w:rFonts w:ascii="Courier New" w:hAnsi="Courier New" w:cs="Courier New"/>
-          <w:lang w:val="uk-UA"/>
-        </w:rPr>
-        <w:t>at</w:t>
-      </w:r>
-      <w:proofErr w:type="spellEnd"/>
-      <w:r>
-        <w:rPr>
-          <w:rFonts w:ascii="Courier New" w:hAnsi="Courier New" w:cs="Courier New"/>
-          <w:lang w:val="uk-UA"/>
-        </w:rPr>
-        <w:t xml:space="preserve"> 0009:0000</w:t>
-      </w:r>
-    </w:p>
-    <w:p>
-      <w:pPr>
-        <w:autoSpaceDE w:val="0"/>
-        <w:autoSpaceDN w:val="0"/>
-        <w:adjustRightInd w:val="0"/>
-        <w:spacing w:after="0" w:line="240" w:lineRule="auto"/>
-        <w:rPr>
-          <w:rFonts w:ascii="Courier New" w:hAnsi="Courier New" w:cs="Courier New"/>
-          <w:lang w:val="uk-UA"/>
-        </w:rPr>
-      </w:pPr>
     </w:p>
     <w:p>
       <w:pPr>
@@ -6184,6 +5648,62 @@
           <w:lang w:val="uk-UA"/>
         </w:rPr>
       </w:pPr>
+      <w:r>
+        <w:rPr>
+          <w:rFonts w:ascii="Courier New" w:hAnsi="Courier New" w:cs="Courier New"/>
+          <w:noProof/>
+          <w:lang w:val="uk-UA"/>
+        </w:rPr>
+        <w:lastRenderedPageBreak/>
+        <w:drawing>
+          <wp:inline distT="0" distB="0" distL="0" distR="0" wp14:anchorId="427FC31A" wp14:editId="741D02EF">
+            <wp:extent cx="5935980" cy="8328660"/>
+            <wp:effectExtent l="0" t="0" r="7620" b="0"/>
+            <wp:docPr id="5" name="Рисунок 5"/>
+            <wp:cNvGraphicFramePr>
+              <a:graphicFrameLocks xmlns:a="http://schemas.openxmlformats.org/drawingml/2006/main" noChangeAspect="1"/>
+            </wp:cNvGraphicFramePr>
+            <a:graphic xmlns:a="http://schemas.openxmlformats.org/drawingml/2006/main">
+              <a:graphicData uri="http://schemas.openxmlformats.org/drawingml/2006/picture">
+                <pic:pic xmlns:pic="http://schemas.openxmlformats.org/drawingml/2006/picture">
+                  <pic:nvPicPr>
+                    <pic:cNvPr id="0" name="Picture 1"/>
+                    <pic:cNvPicPr>
+                      <a:picLocks noChangeAspect="1" noChangeArrowheads="1"/>
+                    </pic:cNvPicPr>
+                  </pic:nvPicPr>
+                  <pic:blipFill>
+                    <a:blip r:embed="rId9">
+                      <a:extLst>
+                        <a:ext uri="{28A0092B-C50C-407E-A947-70E740481C1C}">
+                          <a14:useLocalDpi xmlns:a14="http://schemas.microsoft.com/office/drawing/2010/main" val="0"/>
+                        </a:ext>
+                      </a:extLst>
+                    </a:blip>
+                    <a:srcRect/>
+                    <a:stretch>
+                      <a:fillRect/>
+                    </a:stretch>
+                  </pic:blipFill>
+                  <pic:spPr bwMode="auto">
+                    <a:xfrm>
+                      <a:off x="0" y="0"/>
+                      <a:ext cx="5935980" cy="8328660"/>
+                    </a:xfrm>
+                    <a:prstGeom prst="rect">
+                      <a:avLst/>
+                    </a:prstGeom>
+                    <a:noFill/>
+                    <a:ln>
+                      <a:noFill/>
+                    </a:ln>
+                  </pic:spPr>
+                </pic:pic>
+              </a:graphicData>
+            </a:graphic>
+          </wp:inline>
+        </w:drawing>
+      </w:r>
     </w:p>
     <w:p>
       <w:pPr>
@@ -6244,6 +5764,7 @@
       <w:r>
         <w:rPr>
           <w:rFonts w:ascii="Times New Roman" w:hAnsi="Times New Roman" w:cs="Times New Roman"/>
+          <w:noProof/>
           <w:sz w:val="28"/>
           <w:szCs w:val="28"/>
           <w:lang w:val="uk-UA"/>
@@ -6264,7 +5785,7 @@
                     <pic:cNvPicPr/>
                   </pic:nvPicPr>
                   <pic:blipFill>
-                    <a:blip r:embed="rId9"/>
+                    <a:blip r:embed="rId10"/>
                     <a:stretch>
                       <a:fillRect/>
                     </a:stretch>
@@ -6331,7 +5852,25 @@
           <w:szCs w:val="28"/>
           <w:lang w:val="uk-UA"/>
         </w:rPr>
-        <w:t xml:space="preserve">В ході виконання лабораторної роботи я дослідила та навчилася програмувати розгалужені алгоритми. Спершу, була побудована блок-схема на основі якій був </w:t>
+        <w:t xml:space="preserve">В ході виконання </w:t>
+      </w:r>
+      <w:r>
+        <w:rPr>
+          <w:rFonts w:ascii="Times New Roman" w:hAnsi="Times New Roman" w:cs="Times New Roman"/>
+          <w:sz w:val="28"/>
+          <w:szCs w:val="28"/>
+          <w:lang w:val="uk-UA"/>
+        </w:rPr>
+        <w:t>комп’ютерного практикуму</w:t>
+      </w:r>
+      <w:r>
+        <w:rPr>
+          <w:rFonts w:ascii="Times New Roman" w:hAnsi="Times New Roman" w:cs="Times New Roman"/>
+          <w:sz w:val="28"/>
+          <w:szCs w:val="28"/>
+          <w:lang w:val="uk-UA"/>
+        </w:rPr>
+        <w:t xml:space="preserve"> роботи я дослідила та навчилася програмувати розгалужені алгоритми. Спершу, була побудована блок-схема на основі якій був </w:t>
       </w:r>
       <w:r>
         <w:rPr>
@@ -6386,61 +5925,23 @@
           <w:szCs w:val="28"/>
           <w:lang w:val="uk-UA"/>
         </w:rPr>
-        <w:t xml:space="preserve"> у пункті «Приклади роботи програми». Код програми та вміст </w:t>
-      </w:r>
-      <w:r>
-        <w:rPr>
-          <w:rFonts w:ascii="Times New Roman" w:hAnsi="Times New Roman" w:cs="Times New Roman"/>
-          <w:sz w:val="28"/>
-          <w:szCs w:val="28"/>
-          <w:lang w:val="uk-UA"/>
-        </w:rPr>
-        <w:t>.</w:t>
-      </w:r>
-      <w:proofErr w:type="spellStart"/>
-      <w:r>
-        <w:rPr>
-          <w:rFonts w:ascii="Times New Roman" w:hAnsi="Times New Roman" w:cs="Times New Roman"/>
-          <w:sz w:val="28"/>
-          <w:szCs w:val="28"/>
-          <w:lang w:val="uk-UA"/>
-        </w:rPr>
-        <w:t>map</w:t>
-      </w:r>
-      <w:proofErr w:type="spellEnd"/>
-      <w:r>
-        <w:rPr>
-          <w:rFonts w:ascii="Times New Roman" w:hAnsi="Times New Roman" w:cs="Times New Roman"/>
-          <w:sz w:val="28"/>
-          <w:szCs w:val="28"/>
-          <w:lang w:val="uk-UA"/>
-        </w:rPr>
-        <w:t xml:space="preserve"> файлу також доданий до звіту</w:t>
-      </w:r>
-      <w:r>
-        <w:rPr>
-          <w:rFonts w:ascii="Times New Roman" w:hAnsi="Times New Roman" w:cs="Times New Roman"/>
-          <w:sz w:val="28"/>
-          <w:szCs w:val="28"/>
-          <w:lang w:val="uk-UA"/>
-        </w:rPr>
-        <w:t xml:space="preserve"> (див. у пунктах «Текст програми», «Вміст .</w:t>
-      </w:r>
-      <w:r>
-        <w:rPr>
-          <w:rFonts w:ascii="Times New Roman" w:hAnsi="Times New Roman" w:cs="Times New Roman"/>
-          <w:sz w:val="28"/>
-          <w:szCs w:val="28"/>
-          <w:lang w:val="en-US"/>
-        </w:rPr>
-        <w:t>map</w:t>
-      </w:r>
-      <w:r>
-        <w:rPr>
-          <w:rFonts w:ascii="Times New Roman" w:hAnsi="Times New Roman" w:cs="Times New Roman"/>
-          <w:sz w:val="28"/>
-          <w:szCs w:val="28"/>
-          <w:lang w:val="ru-RU"/>
+        <w:t xml:space="preserve"> у пункті «Приклади роботи програми». Код програми також доданий до звіту</w:t>
+      </w:r>
+      <w:r>
+        <w:rPr>
+          <w:rFonts w:ascii="Times New Roman" w:hAnsi="Times New Roman" w:cs="Times New Roman"/>
+          <w:sz w:val="28"/>
+          <w:szCs w:val="28"/>
+          <w:lang w:val="uk-UA"/>
+        </w:rPr>
+        <w:t xml:space="preserve"> (див. у пунктах «Текст програми»</w:t>
+      </w:r>
+      <w:r>
+        <w:rPr>
+          <w:rFonts w:ascii="Times New Roman" w:hAnsi="Times New Roman" w:cs="Times New Roman"/>
+          <w:sz w:val="28"/>
+          <w:szCs w:val="28"/>
+          <w:lang w:val="uk-UA"/>
         </w:rPr>
         <w:t xml:space="preserve"> </w:t>
       </w:r>
@@ -6451,7 +5952,7 @@
           <w:szCs w:val="28"/>
           <w:lang w:val="uk-UA"/>
         </w:rPr>
-        <w:t>файлу» відповідно).</w:t>
+        <w:t>відповідно).</w:t>
       </w:r>
     </w:p>
     <w:p>

</xml_diff>